<commit_message>
Se agregó MSTest al Plan de pruebas
</commit_message>
<xml_diff>
--- a/DOCUMENTACIÓN/FRPB-CSO-PLANTILLA-PLAN DE PRUEBAS.docx
+++ b/DOCUMENTACIÓN/FRPB-CSO-PLANTILLA-PLAN DE PRUEBAS.docx
@@ -3996,49 +3996,14 @@
           <w:i/>
           <w:color w:val="000000" w:themeColor="text1"/>
         </w:rPr>
-        <w:t xml:space="preserve">Una de las herramientas utilizadas para la realización de las pruebas unitarias es </w:t>
+        <w:t>Una de las herramientas utilizadas para la realización de las pruebas unitarias es MSTest</w:t>
       </w:r>
       <w:r>
         <w:rPr>
           <w:i/>
           <w:color w:val="000000" w:themeColor="text1"/>
         </w:rPr>
-        <w:t>MSTest</w:t>
-      </w:r>
-      <w:r>
-        <w:rPr>
-          <w:i/>
-          <w:color w:val="000000" w:themeColor="text1"/>
-        </w:rPr>
-        <w:t xml:space="preserve"> </w:t>
-      </w:r>
-      <w:r>
-        <w:rPr>
-          <w:i/>
-          <w:color w:val="000000" w:themeColor="text1"/>
-        </w:rPr>
-        <w:t>(Visual Studio Unit Testing Framework),</w:t>
-      </w:r>
-      <w:r>
-        <w:rPr>
-          <w:i/>
-          <w:color w:val="000000" w:themeColor="text1"/>
-        </w:rPr>
-        <w:t xml:space="preserve"> </w:t>
-      </w:r>
-      <w:r>
-        <w:rPr>
-          <w:i/>
-          <w:color w:val="000000" w:themeColor="text1"/>
-        </w:rPr>
-        <w:t xml:space="preserve">un potente framework de pruebas </w:t>
-      </w:r>
-      <w:r>
-        <w:rPr>
-          <w:i/>
-          <w:color w:val="000000" w:themeColor="text1"/>
-        </w:rPr>
-        <w:t xml:space="preserve">que nos ofrece este ecosistema de Microsoft. </w:t>
+        <w:t xml:space="preserve"> (Visual Studio Unit Testing Framework), un potente framework de pruebas que nos ofrece este ecosistema de Microsoft. </w:t>
       </w:r>
       <w:r>
         <w:rPr>
@@ -4345,7 +4310,7 @@
     <w:tbl>
       <w:tblPr>
         <w:tblW w:w="8928" w:type="dxa"/>
-        <w:tblInd w:w="712" w:type="dxa"/>
+        <w:jc w:val="center"/>
         <w:tblCellMar>
           <w:left w:w="0" w:type="dxa"/>
           <w:right w:w="0" w:type="dxa"/>
@@ -4359,6 +4324,7 @@
       <w:tr>
         <w:trPr>
           <w:trHeight w:val="461"/>
+          <w:jc w:val="center"/>
         </w:trPr>
         <w:tc>
           <w:tcPr>
@@ -4438,6 +4404,7 @@
       <w:tr>
         <w:trPr>
           <w:trHeight w:val="461"/>
+          <w:jc w:val="center"/>
         </w:trPr>
         <w:tc>
           <w:tcPr>
@@ -4524,6 +4491,7 @@
       <w:tr>
         <w:trPr>
           <w:trHeight w:val="447"/>
+          <w:jc w:val="center"/>
         </w:trPr>
         <w:tc>
           <w:tcPr>
@@ -4603,6 +4571,7 @@
       <w:tr>
         <w:trPr>
           <w:trHeight w:val="1436"/>
+          <w:jc w:val="center"/>
         </w:trPr>
         <w:tc>
           <w:tcPr>
@@ -4732,7 +4701,7 @@
                 <w:color w:val="000000" w:themeColor="text1"/>
                 <w:lang w:val="es-419"/>
               </w:rPr>
-              <w:t>Yermin</w:t>
+              <w:t>Jaime</w:t>
             </w:r>
           </w:p>
           <w:p>
@@ -4781,7 +4750,16 @@
                 <w:color w:val="000000" w:themeColor="text1"/>
                 <w:lang w:val="es-419"/>
               </w:rPr>
-              <w:t xml:space="preserve"> Lino</w:t>
+              <w:t xml:space="preserve"> </w:t>
+            </w:r>
+            <w:r>
+              <w:rPr>
+                <w:i/>
+                <w:iCs/>
+                <w:color w:val="000000" w:themeColor="text1"/>
+                <w:lang w:val="es-419"/>
+              </w:rPr>
+              <w:t>Altozano</w:t>
             </w:r>
           </w:p>
           <w:p>
@@ -4839,7 +4817,7 @@
                 <w:color w:val="000000" w:themeColor="text1"/>
                 <w:lang w:val="es-419"/>
               </w:rPr>
-              <w:t>09987654321</w:t>
+              <w:t>0945654335</w:t>
             </w:r>
           </w:p>
           <w:p>
@@ -4870,8 +4848,19 @@
                 <w:color w:val="000000" w:themeColor="text1"/>
                 <w:lang w:val="es-419"/>
               </w:rPr>
-              <w:t xml:space="preserve">                          YLino</w:t>
-            </w:r>
+              <w:t xml:space="preserve">                          </w:t>
+            </w:r>
+            <w:proofErr w:type="spellStart"/>
+            <w:r>
+              <w:rPr>
+                <w:i/>
+                <w:iCs/>
+                <w:color w:val="000000" w:themeColor="text1"/>
+                <w:lang w:val="es-419"/>
+              </w:rPr>
+              <w:t>JaimeA</w:t>
+            </w:r>
+            <w:proofErr w:type="spellEnd"/>
           </w:p>
           <w:p>
             <w:pPr>
@@ -4901,7 +4890,25 @@
                 <w:color w:val="000000" w:themeColor="text1"/>
                 <w:lang w:val="es-419"/>
               </w:rPr>
-              <w:t xml:space="preserve">                    12345Qwer$</w:t>
+              <w:t xml:space="preserve">                    </w:t>
+            </w:r>
+            <w:r>
+              <w:rPr>
+                <w:i/>
+                <w:iCs/>
+                <w:color w:val="000000" w:themeColor="text1"/>
+                <w:lang w:val="es-419"/>
+              </w:rPr>
+              <w:t>Asdf123</w:t>
+            </w:r>
+            <w:r>
+              <w:rPr>
+                <w:i/>
+                <w:iCs/>
+                <w:color w:val="000000" w:themeColor="text1"/>
+                <w:lang w:val="es-419"/>
+              </w:rPr>
+              <w:t>#</w:t>
             </w:r>
           </w:p>
           <w:p>
@@ -4916,6 +4923,7 @@
                 <w:lang w:val="es-419"/>
               </w:rPr>
             </w:pPr>
+            <w:proofErr w:type="spellStart"/>
             <w:r>
               <w:rPr>
                 <w:i/>
@@ -4934,6 +4942,7 @@
               </w:rPr>
               <w:t>Contraseña</w:t>
             </w:r>
+            <w:proofErr w:type="spellEnd"/>
             <w:r>
               <w:rPr>
                 <w:i/>
@@ -4941,7 +4950,25 @@
                 <w:color w:val="000000" w:themeColor="text1"/>
                 <w:lang w:val="es-419"/>
               </w:rPr>
-              <w:t xml:space="preserve">   12345Qwer$</w:t>
+              <w:t xml:space="preserve">   </w:t>
+            </w:r>
+            <w:r>
+              <w:rPr>
+                <w:i/>
+                <w:iCs/>
+                <w:color w:val="000000" w:themeColor="text1"/>
+                <w:lang w:val="es-419"/>
+              </w:rPr>
+              <w:t>Asdf123</w:t>
+            </w:r>
+            <w:r>
+              <w:rPr>
+                <w:i/>
+                <w:iCs/>
+                <w:color w:val="000000" w:themeColor="text1"/>
+                <w:lang w:val="es-419"/>
+              </w:rPr>
+              <w:t>#</w:t>
             </w:r>
           </w:p>
           <w:p>
@@ -5033,6 +5060,7 @@
       <w:tr>
         <w:trPr>
           <w:trHeight w:val="461"/>
+          <w:jc w:val="center"/>
         </w:trPr>
         <w:tc>
           <w:tcPr>
@@ -5276,6 +5304,7 @@
       <w:tr>
         <w:trPr>
           <w:trHeight w:val="340"/>
+          <w:jc w:val="center"/>
         </w:trPr>
         <w:tc>
           <w:tcPr>
@@ -5355,6 +5384,7 @@
       <w:tr>
         <w:trPr>
           <w:trHeight w:val="388"/>
+          <w:jc w:val="center"/>
         </w:trPr>
         <w:tc>
           <w:tcPr>
@@ -5462,6 +5492,7 @@
       <w:tr>
         <w:trPr>
           <w:trHeight w:val="393"/>
+          <w:jc w:val="center"/>
         </w:trPr>
         <w:tc>
           <w:tcPr>
@@ -5541,6 +5572,7 @@
       <w:tr>
         <w:trPr>
           <w:trHeight w:val="258"/>
+          <w:jc w:val="center"/>
         </w:trPr>
         <w:tc>
           <w:tcPr>
@@ -5627,6 +5659,141 @@
     </w:tbl>
     <w:p>
       <w:pPr>
+        <w:suppressAutoHyphens w:val="0"/>
+        <w:rPr>
+          <w:i/>
+          <w:color w:val="0000FF"/>
+        </w:rPr>
+      </w:pPr>
+      <w:r>
+        <w:rPr>
+          <w:i/>
+          <w:color w:val="0000FF"/>
+        </w:rPr>
+        <w:lastRenderedPageBreak/>
+        <w:drawing>
+          <wp:inline distT="0" distB="0" distL="0" distR="0" wp14:anchorId="7ADB696C" wp14:editId="23037C3C">
+            <wp:extent cx="6120130" cy="3441065"/>
+            <wp:effectExtent l="0" t="0" r="0" b="6985"/>
+            <wp:docPr id="11" name="Imagen 11" descr="Imagen que contiene Texto&#10;&#10;Descripción generada automáticamente"/>
+            <wp:cNvGraphicFramePr>
+              <a:graphicFrameLocks xmlns:a="http://schemas.openxmlformats.org/drawingml/2006/main" noChangeAspect="1"/>
+            </wp:cNvGraphicFramePr>
+            <a:graphic xmlns:a="http://schemas.openxmlformats.org/drawingml/2006/main">
+              <a:graphicData uri="http://schemas.openxmlformats.org/drawingml/2006/picture">
+                <pic:pic xmlns:pic="http://schemas.openxmlformats.org/drawingml/2006/picture">
+                  <pic:nvPicPr>
+                    <pic:cNvPr id="11" name="Imagen 11" descr="Imagen que contiene Texto&#10;&#10;Descripción generada automáticamente"/>
+                    <pic:cNvPicPr/>
+                  </pic:nvPicPr>
+                  <pic:blipFill>
+                    <a:blip r:embed="rId7"/>
+                    <a:stretch>
+                      <a:fillRect/>
+                    </a:stretch>
+                  </pic:blipFill>
+                  <pic:spPr>
+                    <a:xfrm>
+                      <a:off x="0" y="0"/>
+                      <a:ext cx="6120130" cy="3441065"/>
+                    </a:xfrm>
+                    <a:prstGeom prst="rect">
+                      <a:avLst/>
+                    </a:prstGeom>
+                  </pic:spPr>
+                </pic:pic>
+              </a:graphicData>
+            </a:graphic>
+          </wp:inline>
+        </w:drawing>
+      </w:r>
+    </w:p>
+    <w:p>
+      <w:pPr>
+        <w:suppressAutoHyphens w:val="0"/>
+        <w:rPr>
+          <w:i/>
+          <w:color w:val="0000FF"/>
+        </w:rPr>
+      </w:pPr>
+    </w:p>
+    <w:p>
+      <w:pPr>
+        <w:suppressAutoHyphens w:val="0"/>
+        <w:rPr>
+          <w:i/>
+          <w:color w:val="0000FF"/>
+        </w:rPr>
+      </w:pPr>
+      <w:r>
+        <w:rPr>
+          <w:i/>
+          <w:color w:val="0000FF"/>
+        </w:rPr>
+        <w:drawing>
+          <wp:inline distT="0" distB="0" distL="0" distR="0" wp14:anchorId="0C7DC4AF" wp14:editId="2BEFC324">
+            <wp:extent cx="6120130" cy="3441065"/>
+            <wp:effectExtent l="0" t="0" r="0" b="6985"/>
+            <wp:docPr id="12" name="Imagen 12" descr="Interfaz de usuario gráfica&#10;&#10;Descripción generada automáticamente con confianza media"/>
+            <wp:cNvGraphicFramePr>
+              <a:graphicFrameLocks xmlns:a="http://schemas.openxmlformats.org/drawingml/2006/main" noChangeAspect="1"/>
+            </wp:cNvGraphicFramePr>
+            <a:graphic xmlns:a="http://schemas.openxmlformats.org/drawingml/2006/main">
+              <a:graphicData uri="http://schemas.openxmlformats.org/drawingml/2006/picture">
+                <pic:pic xmlns:pic="http://schemas.openxmlformats.org/drawingml/2006/picture">
+                  <pic:nvPicPr>
+                    <pic:cNvPr id="12" name="Imagen 12" descr="Interfaz de usuario gráfica&#10;&#10;Descripción generada automáticamente con confianza media"/>
+                    <pic:cNvPicPr/>
+                  </pic:nvPicPr>
+                  <pic:blipFill>
+                    <a:blip r:embed="rId8"/>
+                    <a:stretch>
+                      <a:fillRect/>
+                    </a:stretch>
+                  </pic:blipFill>
+                  <pic:spPr>
+                    <a:xfrm>
+                      <a:off x="0" y="0"/>
+                      <a:ext cx="6120130" cy="3441065"/>
+                    </a:xfrm>
+                    <a:prstGeom prst="rect">
+                      <a:avLst/>
+                    </a:prstGeom>
+                  </pic:spPr>
+                </pic:pic>
+              </a:graphicData>
+            </a:graphic>
+          </wp:inline>
+        </w:drawing>
+      </w:r>
+    </w:p>
+    <w:p>
+      <w:pPr>
+        <w:suppressAutoHyphens w:val="0"/>
+        <w:rPr>
+          <w:i/>
+          <w:color w:val="0000FF"/>
+        </w:rPr>
+      </w:pPr>
+    </w:p>
+    <w:p>
+      <w:pPr>
+        <w:suppressAutoHyphens w:val="0"/>
+        <w:rPr>
+          <w:i/>
+          <w:color w:val="0000FF"/>
+        </w:rPr>
+      </w:pPr>
+      <w:r>
+        <w:rPr>
+          <w:i/>
+          <w:color w:val="0000FF"/>
+        </w:rPr>
+        <w:br w:type="page"/>
+      </w:r>
+    </w:p>
+    <w:p>
+      <w:pPr>
         <w:spacing w:line="276" w:lineRule="auto"/>
         <w:jc w:val="both"/>
         <w:rPr>
@@ -5638,7 +5805,7 @@
     <w:tbl>
       <w:tblPr>
         <w:tblW w:w="0" w:type="auto"/>
-        <w:tblInd w:w="705" w:type="dxa"/>
+        <w:jc w:val="center"/>
         <w:tblLayout w:type="fixed"/>
         <w:tblLook w:val="04A0" w:firstRow="1" w:lastRow="0" w:firstColumn="1" w:lastColumn="0" w:noHBand="0" w:noVBand="1"/>
       </w:tblPr>
@@ -5649,6 +5816,7 @@
       <w:tr>
         <w:trPr>
           <w:trHeight w:val="465"/>
+          <w:jc w:val="center"/>
         </w:trPr>
         <w:tc>
           <w:tcPr>
@@ -5715,6 +5883,7 @@
       <w:tr>
         <w:trPr>
           <w:trHeight w:val="465"/>
+          <w:jc w:val="center"/>
         </w:trPr>
         <w:tc>
           <w:tcPr>
@@ -5799,6 +5968,7 @@
       <w:tr>
         <w:trPr>
           <w:trHeight w:val="450"/>
+          <w:jc w:val="center"/>
         </w:trPr>
         <w:tc>
           <w:tcPr>
@@ -5865,6 +6035,7 @@
       <w:tr>
         <w:trPr>
           <w:trHeight w:val="1440"/>
+          <w:jc w:val="center"/>
         </w:trPr>
         <w:tc>
           <w:tcPr>
@@ -6000,7 +6171,7 @@
                 <w:szCs w:val="40"/>
                 <w:vertAlign w:val="subscript"/>
               </w:rPr>
-              <w:t>neysserTL</w:t>
+              <w:t>lino</w:t>
             </w:r>
           </w:p>
           <w:p>
@@ -6059,7 +6230,15 @@
                 <w:iCs/>
                 <w:color w:val="000000" w:themeColor="text1"/>
               </w:rPr>
-              <w:t xml:space="preserve">         c23Mkdir</w:t>
+              <w:t xml:space="preserve">       </w:t>
+            </w:r>
+            <w:r>
+              <w:rPr>
+                <w:i/>
+                <w:iCs/>
+                <w:color w:val="000000" w:themeColor="text1"/>
+              </w:rPr>
+              <w:t>Qwerty12345#</w:t>
             </w:r>
           </w:p>
           <w:p>
@@ -6109,6 +6288,7 @@
       <w:tr>
         <w:trPr>
           <w:trHeight w:val="465"/>
+          <w:jc w:val="center"/>
         </w:trPr>
         <w:tc>
           <w:tcPr>
@@ -6269,7 +6449,6 @@
                 <w:color w:val="000000" w:themeColor="text1"/>
                 <w:lang w:val="es"/>
               </w:rPr>
-              <w:lastRenderedPageBreak/>
               <w:t>La contraseña debe poseer los siguientes requisitos:</w:t>
             </w:r>
           </w:p>
@@ -6304,6 +6483,7 @@
       <w:tr>
         <w:trPr>
           <w:trHeight w:val="345"/>
+          <w:jc w:val="center"/>
         </w:trPr>
         <w:tc>
           <w:tcPr>
@@ -6333,7 +6513,6 @@
                 <w:color w:val="000000" w:themeColor="text1"/>
                 <w:lang w:val="es"/>
               </w:rPr>
-              <w:lastRenderedPageBreak/>
               <w:t>Resultado esperado</w:t>
             </w:r>
           </w:p>
@@ -6407,6 +6586,7 @@
       <w:tr>
         <w:trPr>
           <w:trHeight w:val="390"/>
+          <w:jc w:val="center"/>
         </w:trPr>
         <w:tc>
           <w:tcPr>
@@ -6491,6 +6671,7 @@
       <w:tr>
         <w:trPr>
           <w:trHeight w:val="390"/>
+          <w:jc w:val="center"/>
         </w:trPr>
         <w:tc>
           <w:tcPr>
@@ -6566,6 +6747,7 @@
       <w:tr>
         <w:trPr>
           <w:trHeight w:val="255"/>
+          <w:jc w:val="center"/>
         </w:trPr>
         <w:tc>
           <w:tcPr>
@@ -6633,6 +6815,70 @@
         </w:tc>
       </w:tr>
     </w:tbl>
+    <w:p>
+      <w:pPr>
+        <w:spacing w:line="276" w:lineRule="auto"/>
+        <w:jc w:val="both"/>
+        <w:rPr>
+          <w:i/>
+          <w:iCs/>
+          <w:color w:val="0000FF"/>
+        </w:rPr>
+      </w:pPr>
+    </w:p>
+    <w:p>
+      <w:pPr>
+        <w:spacing w:line="276" w:lineRule="auto"/>
+        <w:jc w:val="both"/>
+        <w:rPr>
+          <w:i/>
+          <w:iCs/>
+          <w:color w:val="0000FF"/>
+        </w:rPr>
+      </w:pPr>
+      <w:r>
+        <w:rPr>
+          <w:i/>
+          <w:iCs/>
+          <w:color w:val="0000FF"/>
+        </w:rPr>
+        <w:drawing>
+          <wp:inline distT="0" distB="0" distL="0" distR="0" wp14:anchorId="66C16E0F" wp14:editId="44199CEE">
+            <wp:extent cx="6120130" cy="3441065"/>
+            <wp:effectExtent l="0" t="0" r="0" b="6985"/>
+            <wp:docPr id="1" name="Imagen 1" descr="Captura de pantalla de computadora&#10;&#10;Descripción generada automáticamente"/>
+            <wp:cNvGraphicFramePr>
+              <a:graphicFrameLocks xmlns:a="http://schemas.openxmlformats.org/drawingml/2006/main" noChangeAspect="1"/>
+            </wp:cNvGraphicFramePr>
+            <a:graphic xmlns:a="http://schemas.openxmlformats.org/drawingml/2006/main">
+              <a:graphicData uri="http://schemas.openxmlformats.org/drawingml/2006/picture">
+                <pic:pic xmlns:pic="http://schemas.openxmlformats.org/drawingml/2006/picture">
+                  <pic:nvPicPr>
+                    <pic:cNvPr id="1" name="Imagen 1" descr="Captura de pantalla de computadora&#10;&#10;Descripción generada automáticamente"/>
+                    <pic:cNvPicPr/>
+                  </pic:nvPicPr>
+                  <pic:blipFill>
+                    <a:blip r:embed="rId9"/>
+                    <a:stretch>
+                      <a:fillRect/>
+                    </a:stretch>
+                  </pic:blipFill>
+                  <pic:spPr>
+                    <a:xfrm>
+                      <a:off x="0" y="0"/>
+                      <a:ext cx="6120130" cy="3441065"/>
+                    </a:xfrm>
+                    <a:prstGeom prst="rect">
+                      <a:avLst/>
+                    </a:prstGeom>
+                  </pic:spPr>
+                </pic:pic>
+              </a:graphicData>
+            </a:graphic>
+          </wp:inline>
+        </w:drawing>
+      </w:r>
+    </w:p>
     <w:p>
       <w:pPr>
         <w:spacing w:line="276" w:lineRule="auto"/>
@@ -6693,6 +6939,7 @@
                 <w:iCs/>
                 <w:color w:val="000000" w:themeColor="text1"/>
               </w:rPr>
+              <w:lastRenderedPageBreak/>
               <w:t>Código</w:t>
             </w:r>
           </w:p>
@@ -8415,7 +8662,6 @@
                 <w:iCs/>
                 <w:color w:val="000000" w:themeColor="text1"/>
               </w:rPr>
-              <w:lastRenderedPageBreak/>
               <w:t>La placa debe tener 6 dígitos máximo.</w:t>
             </w:r>
           </w:p>
@@ -8471,7 +8717,6 @@
                 <w:iCs/>
                 <w:color w:val="000000" w:themeColor="text1"/>
               </w:rPr>
-              <w:lastRenderedPageBreak/>
               <w:t>Resultado esperado</w:t>
             </w:r>
           </w:p>
@@ -8851,6 +9096,7 @@
                 <w:iCs/>
                 <w:color w:val="000000" w:themeColor="text1"/>
               </w:rPr>
+              <w:lastRenderedPageBreak/>
               <w:t>Código</w:t>
             </w:r>
           </w:p>
@@ -10416,7 +10662,6 @@
                 <w:iCs/>
                 <w:color w:val="000000" w:themeColor="text1"/>
               </w:rPr>
-              <w:lastRenderedPageBreak/>
               <w:t>Resultado esperado</w:t>
             </w:r>
           </w:p>
@@ -10806,6 +11051,7 @@
                 <w:iCs/>
                 <w:color w:val="000000" w:themeColor="text1"/>
               </w:rPr>
+              <w:lastRenderedPageBreak/>
               <w:t>Código</w:t>
             </w:r>
           </w:p>
@@ -12406,7 +12652,6 @@
                 <w:iCs/>
                 <w:color w:val="000000" w:themeColor="text1"/>
               </w:rPr>
-              <w:lastRenderedPageBreak/>
               <w:t>Resultado esperado</w:t>
             </w:r>
           </w:p>
@@ -12911,6 +13156,7 @@
                 <w:iCs/>
                 <w:color w:val="000000" w:themeColor="text1"/>
               </w:rPr>
+              <w:lastRenderedPageBreak/>
               <w:t>Caso de prueba</w:t>
             </w:r>
           </w:p>
@@ -14693,7 +14939,6 @@
                 <w:iCs/>
                 <w:color w:val="000000" w:themeColor="text1"/>
               </w:rPr>
-              <w:lastRenderedPageBreak/>
               <w:t>Resultado obtenido</w:t>
             </w:r>
           </w:p>
@@ -15138,6 +15383,7 @@
                 <w:iCs/>
                 <w:color w:val="000000" w:themeColor="text1"/>
               </w:rPr>
+              <w:lastRenderedPageBreak/>
               <w:t>Responsable</w:t>
             </w:r>
           </w:p>
@@ -16561,7 +16807,6 @@
                 <w:iCs/>
                 <w:color w:val="000000" w:themeColor="text1"/>
               </w:rPr>
-              <w:lastRenderedPageBreak/>
               <w:t>Resultado obtenido</w:t>
             </w:r>
           </w:p>
@@ -16836,6 +17081,7 @@
                 <w:iCs/>
                 <w:color w:val="000000" w:themeColor="text1"/>
               </w:rPr>
+              <w:lastRenderedPageBreak/>
               <w:t>Código</w:t>
             </w:r>
           </w:p>
@@ -18532,7 +18778,6 @@
                 <w:iCs/>
                 <w:color w:val="000000" w:themeColor="text1"/>
               </w:rPr>
-              <w:lastRenderedPageBreak/>
               <w:t>Observaciones</w:t>
             </w:r>
           </w:p>
@@ -18765,7 +19010,7 @@
                           <pic:cNvPicPr/>
                         </pic:nvPicPr>
                         <pic:blipFill>
-                          <a:blip r:embed="rId7" cstate="print">
+                          <a:blip r:embed="rId10" cstate="print">
                             <a:extLst>
                               <a:ext uri="{28A0092B-C50C-407E-A947-70E740481C1C}">
                                 <a14:useLocalDpi xmlns:a14="http://schemas.microsoft.com/office/drawing/2010/main" val="0"/>
@@ -18937,14 +19182,7 @@
                 <w:rFonts w:ascii="Calibri Light" w:hAnsi="Calibri Light" w:cs="Calibri Light"/>
                 <w:color w:val="000000" w:themeColor="text1"/>
               </w:rPr>
-              <w:t>PhD</w:t>
-            </w:r>
-            <w:r>
-              <w:rPr>
-                <w:rFonts w:ascii="Calibri Light" w:hAnsi="Calibri Light" w:cs="Calibri Light"/>
-                <w:color w:val="000000" w:themeColor="text1"/>
-              </w:rPr>
-              <w:t>. Franklin Parrales Bravo</w:t>
+              <w:t>PhD. Franklin Parrales Bravo</w:t>
             </w:r>
           </w:p>
           <w:p>
@@ -19052,7 +19290,7 @@
                           <pic:cNvPicPr/>
                         </pic:nvPicPr>
                         <pic:blipFill>
-                          <a:blip r:embed="rId8" cstate="print">
+                          <a:blip r:embed="rId11" cstate="print">
                             <a:extLst>
                               <a:ext uri="{28A0092B-C50C-407E-A947-70E740481C1C}">
                                 <a14:useLocalDpi xmlns:a14="http://schemas.microsoft.com/office/drawing/2010/main" val="0"/>
@@ -19230,7 +19468,7 @@
                           <pic:cNvPicPr/>
                         </pic:nvPicPr>
                         <pic:blipFill>
-                          <a:blip r:embed="rId9">
+                          <a:blip r:embed="rId12">
                             <a:extLst>
                               <a:ext uri="{28A0092B-C50C-407E-A947-70E740481C1C}">
                                 <a14:useLocalDpi xmlns:a14="http://schemas.microsoft.com/office/drawing/2010/main" val="0"/>
@@ -19377,8 +19615,8 @@
       </w:pPr>
     </w:p>
     <w:sectPr>
-      <w:headerReference w:type="default" r:id="rId10"/>
-      <w:footerReference w:type="default" r:id="rId11"/>
+      <w:headerReference w:type="default" r:id="rId13"/>
+      <w:footerReference w:type="default" r:id="rId14"/>
       <w:pgSz w:w="11906" w:h="16838"/>
       <w:pgMar w:top="1440" w:right="1134" w:bottom="1440" w:left="1134" w:header="720" w:footer="720" w:gutter="0"/>
       <w:cols w:space="720"/>

</xml_diff>